<commit_message>
fixes for combining prompt/docx
</commit_message>
<xml_diff>
--- a/legal-tech-team/src/Assets/temp template.docx
+++ b/legal-tech-team/src/Assets/temp template.docx
@@ -1,6 +1,6 @@
 
 <file path=word/document.xml><?xml version="1.0" encoding="utf-8"?>
-<w:document xmlns:wpc="http://schemas.microsoft.com/office/word/2010/wordprocessingCanvas" xmlns:cx="http://schemas.microsoft.com/office/drawing/2014/chartex" xmlns:cx1="http://schemas.microsoft.com/office/drawing/2015/9/8/chartex" xmlns:cx2="http://schemas.microsoft.com/office/drawing/2015/10/21/chartex" xmlns:cx3="http://schemas.microsoft.com/office/drawing/2016/5/9/chartex" xmlns:cx4="http://schemas.microsoft.com/office/drawing/2016/5/10/chartex" xmlns:cx5="http://schemas.microsoft.com/office/drawing/2016/5/11/chartex" xmlns:cx6="http://schemas.microsoft.com/office/drawing/2016/5/12/chartex" xmlns:cx7="http://schemas.microsoft.com/office/drawing/2016/5/13/chartex" xmlns:cx8="http://schemas.microsoft.com/office/drawing/2016/5/14/chartex" xmlns:mc="http://schemas.openxmlformats.org/markup-compatibility/2006" xmlns:aink="http://schemas.microsoft.com/office/drawing/2016/ink" xmlns:am3d="http://schemas.microsoft.com/office/drawing/2017/model3d" xmlns:o="urn:schemas-microsoft-com:office:office" xmlns:oel="http://schemas.microsoft.com/office/2019/extlst" xmlns:r="http://schemas.openxmlformats.org/officeDocument/2006/relationships" xmlns:m="http://schemas.openxmlformats.org/officeDocument/2006/math" xmlns:v="urn:schemas-microsoft-com:vml" xmlns:wp14="http://schemas.microsoft.com/office/word/2010/wordprocessingDrawing" xmlns:wp="http://schemas.openxmlformats.org/drawingml/2006/wordprocessingDrawing" xmlns:w10="urn:schemas-microsoft-com:office:word" xmlns:w="http://schemas.openxmlformats.org/wordprocessingml/2006/main" xmlns:w14="http://schemas.microsoft.com/office/word/2010/wordml" xmlns:w15="http://schemas.microsoft.com/office/word/2012/wordml" xmlns:w16cex="http://schemas.microsoft.com/office/word/2018/wordml/cex" xmlns:w16cid="http://schemas.microsoft.com/office/word/2016/wordml/cid" xmlns:w16="http://schemas.microsoft.com/office/word/2018/wordml" xmlns:w16sdtdh="http://schemas.microsoft.com/office/word/2020/wordml/sdtdatahash" xmlns:w16se="http://schemas.microsoft.com/office/word/2015/wordml/symex" xmlns:wpg="http://schemas.microsoft.com/office/word/2010/wordprocessingGroup" xmlns:wpi="http://schemas.microsoft.com/office/word/2010/wordprocessingInk" xmlns:wne="http://schemas.microsoft.com/office/word/2006/wordml" xmlns:wps="http://schemas.microsoft.com/office/word/2010/wordprocessingShape" mc:Ignorable="w14 w15 w16se w16cid w16 w16cex w16sdtdh wp14">
+<w:document xmlns:wpc="http://schemas.microsoft.com/office/word/2010/wordprocessingCanvas" xmlns:mc="http://schemas.openxmlformats.org/markup-compatibility/2006" xmlns:o="urn:schemas-microsoft-com:office:office" xmlns:r="http://schemas.openxmlformats.org/officeDocument/2006/relationships" xmlns:m="http://schemas.openxmlformats.org/officeDocument/2006/math" xmlns:v="urn:schemas-microsoft-com:vml" xmlns:wp14="http://schemas.microsoft.com/office/word/2010/wordprocessingDrawing" xmlns:wp="http://schemas.openxmlformats.org/drawingml/2006/wordprocessingDrawing" xmlns:w10="urn:schemas-microsoft-com:office:word" xmlns:w="http://schemas.openxmlformats.org/wordprocessingml/2006/main" xmlns:w14="http://schemas.microsoft.com/office/word/2010/wordml" xmlns:w15="http://schemas.microsoft.com/office/word/2012/wordml" xmlns:wpg="http://schemas.microsoft.com/office/word/2010/wordprocessingGroup" xmlns:wpi="http://schemas.microsoft.com/office/word/2010/wordprocessingInk" xmlns:wne="http://schemas.microsoft.com/office/word/2006/wordml" xmlns:wps="http://schemas.microsoft.com/office/word/2010/wordprocessingShape" mc:Ignorable="w14 w15 wp14">
   <w:body>
     <w:p>
       <w:pPr>
@@ -158,7 +158,46 @@
           <w14:ligatures w14:val="none"/>
         </w:rPr>
         <w:tab/>
-        <w:t>Micah E. Johnson, PhD, MA</w:t>
+      </w:r>
+      <w:proofErr w:type="spellStart"/>
+      <w:r>
+        <w:rPr>
+          <w:rFonts w:ascii="Times New Roman" w:eastAsia="Times New Roman" w:hAnsi="Times New Roman" w:cs="Times New Roman"/>
+          <w:kern w:val="0"/>
+          <w:lang w:val="fr-FR"/>
+          <w14:ligatures w14:val="none"/>
+        </w:rPr>
+        <w:t>Micah</w:t>
+      </w:r>
+      <w:proofErr w:type="spellEnd"/>
+      <w:r>
+        <w:rPr>
+          <w:rFonts w:ascii="Times New Roman" w:eastAsia="Times New Roman" w:hAnsi="Times New Roman" w:cs="Times New Roman"/>
+          <w:kern w:val="0"/>
+          <w:lang w:val="fr-FR"/>
+          <w14:ligatures w14:val="none"/>
+        </w:rPr>
+        <w:t xml:space="preserve"> E. Johnson, </w:t>
+      </w:r>
+      <w:proofErr w:type="spellStart"/>
+      <w:r>
+        <w:rPr>
+          <w:rFonts w:ascii="Times New Roman" w:eastAsia="Times New Roman" w:hAnsi="Times New Roman" w:cs="Times New Roman"/>
+          <w:kern w:val="0"/>
+          <w:lang w:val="fr-FR"/>
+          <w14:ligatures w14:val="none"/>
+        </w:rPr>
+        <w:t>PhD</w:t>
+      </w:r>
+      <w:proofErr w:type="spellEnd"/>
+      <w:r>
+        <w:rPr>
+          <w:rFonts w:ascii="Times New Roman" w:eastAsia="Times New Roman" w:hAnsi="Times New Roman" w:cs="Times New Roman"/>
+          <w:kern w:val="0"/>
+          <w:lang w:val="fr-FR"/>
+          <w14:ligatures w14:val="none"/>
+        </w:rPr>
+        <w:t>, MA</w:t>
       </w:r>
     </w:p>
     <w:p>
@@ -327,7 +366,43 @@
           <w:kern w:val="0"/>
           <w14:ligatures w14:val="none"/>
         </w:rPr>
-        <w:t>{{firstName}} {{lastName}}</w:t>
+        <w:t>{{</w:t>
+      </w:r>
+      <w:proofErr w:type="spellStart"/>
+      <w:r>
+        <w:rPr>
+          <w:rFonts w:ascii="Times New Roman" w:eastAsia="Times New Roman" w:hAnsi="Times New Roman" w:cs="Times New Roman"/>
+          <w:kern w:val="0"/>
+          <w14:ligatures w14:val="none"/>
+        </w:rPr>
+        <w:t>firstName</w:t>
+      </w:r>
+      <w:proofErr w:type="spellEnd"/>
+      <w:r>
+        <w:rPr>
+          <w:rFonts w:ascii="Times New Roman" w:eastAsia="Times New Roman" w:hAnsi="Times New Roman" w:cs="Times New Roman"/>
+          <w:kern w:val="0"/>
+          <w14:ligatures w14:val="none"/>
+        </w:rPr>
+        <w:t>}} {{</w:t>
+      </w:r>
+      <w:proofErr w:type="spellStart"/>
+      <w:r>
+        <w:rPr>
+          <w:rFonts w:ascii="Times New Roman" w:eastAsia="Times New Roman" w:hAnsi="Times New Roman" w:cs="Times New Roman"/>
+          <w:kern w:val="0"/>
+          <w14:ligatures w14:val="none"/>
+        </w:rPr>
+        <w:t>lastName</w:t>
+      </w:r>
+      <w:proofErr w:type="spellEnd"/>
+      <w:r>
+        <w:rPr>
+          <w:rFonts w:ascii="Times New Roman" w:eastAsia="Times New Roman" w:hAnsi="Times New Roman" w:cs="Times New Roman"/>
+          <w:kern w:val="0"/>
+          <w14:ligatures w14:val="none"/>
+        </w:rPr>
+        <w:t>}}</w:t>
       </w:r>
     </w:p>
     <w:p>
@@ -385,7 +460,139 @@
           <w:kern w:val="0"/>
           <w14:ligatures w14:val="none"/>
         </w:rPr>
-        <w:t>{{caseNumber}}</w:t>
+        <w:t>{{</w:t>
+      </w:r>
+      <w:proofErr w:type="spellStart"/>
+      <w:r>
+        <w:rPr>
+          <w:rFonts w:ascii="Times New Roman" w:eastAsia="Times New Roman" w:hAnsi="Times New Roman" w:cs="Times New Roman"/>
+          <w:kern w:val="0"/>
+          <w14:ligatures w14:val="none"/>
+        </w:rPr>
+        <w:t>caseNumber</w:t>
+      </w:r>
+      <w:proofErr w:type="spellEnd"/>
+      <w:r>
+        <w:rPr>
+          <w:rFonts w:ascii="Times New Roman" w:eastAsia="Times New Roman" w:hAnsi="Times New Roman" w:cs="Times New Roman"/>
+          <w:kern w:val="0"/>
+          <w14:ligatures w14:val="none"/>
+        </w:rPr>
+        <w:t>}}</w:t>
+      </w:r>
+    </w:p>
+    <w:p>
+      <w:pPr>
+        <w:spacing w:after="0" w:line="240" w:lineRule="auto"/>
+        <w:rPr>
+          <w:rFonts w:ascii="Times New Roman" w:eastAsia="Times New Roman" w:hAnsi="Times New Roman" w:cs="Times New Roman"/>
+          <w:kern w:val="0"/>
+          <w14:ligatures w14:val="none"/>
+        </w:rPr>
+      </w:pPr>
+      <w:r>
+        <w:rPr>
+          <w:rFonts w:ascii="Times New Roman" w:eastAsia="Times New Roman" w:hAnsi="Times New Roman" w:cs="Times New Roman"/>
+          <w:kern w:val="0"/>
+          <w14:ligatures w14:val="none"/>
+        </w:rPr>
+        <w:t>Attorney name (if any)</w:t>
+      </w:r>
+      <w:r>
+        <w:rPr>
+          <w:rFonts w:ascii="Times New Roman" w:eastAsia="Times New Roman" w:hAnsi="Times New Roman" w:cs="Times New Roman"/>
+          <w:kern w:val="0"/>
+          <w14:ligatures w14:val="none"/>
+        </w:rPr>
+        <w:tab/>
+      </w:r>
+      <w:r>
+        <w:rPr>
+          <w:rFonts w:ascii="Times New Roman" w:eastAsia="Times New Roman" w:hAnsi="Times New Roman" w:cs="Times New Roman"/>
+          <w:kern w:val="0"/>
+          <w14:ligatures w14:val="none"/>
+        </w:rPr>
+        <w:tab/>
+        <w:t>{{</w:t>
+      </w:r>
+      <w:proofErr w:type="spellStart"/>
+      <w:r>
+        <w:rPr>
+          <w:rFonts w:ascii="Times New Roman" w:eastAsia="Times New Roman" w:hAnsi="Times New Roman" w:cs="Times New Roman"/>
+          <w:kern w:val="0"/>
+          <w14:ligatures w14:val="none"/>
+        </w:rPr>
+        <w:t>attorneyName</w:t>
+      </w:r>
+      <w:proofErr w:type="spellEnd"/>
+      <w:r>
+        <w:rPr>
+          <w:rFonts w:ascii="Times New Roman" w:eastAsia="Times New Roman" w:hAnsi="Times New Roman" w:cs="Times New Roman"/>
+          <w:kern w:val="0"/>
+          <w14:ligatures w14:val="none"/>
+        </w:rPr>
+        <w:t>}}</w:t>
+      </w:r>
+    </w:p>
+    <w:p>
+      <w:pPr>
+        <w:spacing w:after="0" w:line="240" w:lineRule="auto"/>
+        <w:rPr>
+          <w:rFonts w:ascii="Times New Roman" w:eastAsia="Times New Roman" w:hAnsi="Times New Roman" w:cs="Times New Roman"/>
+          <w:kern w:val="0"/>
+          <w14:ligatures w14:val="none"/>
+        </w:rPr>
+      </w:pPr>
+      <w:r>
+        <w:rPr>
+          <w:rFonts w:ascii="Times New Roman" w:eastAsia="Times New Roman" w:hAnsi="Times New Roman" w:cs="Times New Roman"/>
+          <w:kern w:val="0"/>
+          <w14:ligatures w14:val="none"/>
+        </w:rPr>
+        <w:t>Attorney Office</w:t>
+      </w:r>
+      <w:r>
+        <w:rPr>
+          <w:rFonts w:ascii="Times New Roman" w:eastAsia="Times New Roman" w:hAnsi="Times New Roman" w:cs="Times New Roman"/>
+          <w:kern w:val="0"/>
+          <w14:ligatures w14:val="none"/>
+        </w:rPr>
+        <w:tab/>
+      </w:r>
+      <w:r>
+        <w:rPr>
+          <w:rFonts w:ascii="Times New Roman" w:eastAsia="Times New Roman" w:hAnsi="Times New Roman" w:cs="Times New Roman"/>
+          <w:kern w:val="0"/>
+          <w14:ligatures w14:val="none"/>
+        </w:rPr>
+        <w:tab/>
+      </w:r>
+      <w:r>
+        <w:rPr>
+          <w:rFonts w:ascii="Times New Roman" w:eastAsia="Times New Roman" w:hAnsi="Times New Roman" w:cs="Times New Roman"/>
+          <w:kern w:val="0"/>
+          <w14:ligatures w14:val="none"/>
+        </w:rPr>
+        <w:tab/>
+        <w:t>{{</w:t>
+      </w:r>
+      <w:proofErr w:type="spellStart"/>
+      <w:r>
+        <w:rPr>
+          <w:rFonts w:ascii="Times New Roman" w:eastAsia="Times New Roman" w:hAnsi="Times New Roman" w:cs="Times New Roman"/>
+          <w:kern w:val="0"/>
+          <w14:ligatures w14:val="none"/>
+        </w:rPr>
+        <w:t>attorneyoffice</w:t>
+      </w:r>
+      <w:proofErr w:type="spellEnd"/>
+      <w:r>
+        <w:rPr>
+          <w:rFonts w:ascii="Times New Roman" w:eastAsia="Times New Roman" w:hAnsi="Times New Roman" w:cs="Times New Roman"/>
+          <w:kern w:val="0"/>
+          <w14:ligatures w14:val="none"/>
+        </w:rPr>
+        <w:t>}}</w:t>
       </w:r>
     </w:p>
     <w:p>
@@ -454,6 +661,7 @@
         </w:rPr>
         <w:t>{{</w:t>
       </w:r>
+      <w:proofErr w:type="gramStart"/>
       <w:r>
         <w:rPr>
           <w:rFonts w:ascii="Times New Roman" w:eastAsia="Cambria" w:hAnsi="Times New Roman" w:cs="Times New Roman"/>
@@ -462,6 +670,7 @@
         </w:rPr>
         <w:t>demographics</w:t>
       </w:r>
+      <w:proofErr w:type="gramEnd"/>
       <w:r>
         <w:rPr>
           <w:rFonts w:ascii="Times New Roman" w:eastAsia="Cambria" w:hAnsi="Times New Roman" w:cs="Times New Roman"/>
@@ -625,7 +834,25 @@
           <w:kern w:val="0"/>
           <w14:ligatures w14:val="none"/>
         </w:rPr>
-        <w:t>{{background}}</w:t>
+        <w:t>{{</w:t>
+      </w:r>
+      <w:proofErr w:type="gramStart"/>
+      <w:r>
+        <w:rPr>
+          <w:rFonts w:ascii="Times New Roman" w:eastAsia="Cambria" w:hAnsi="Times New Roman" w:cs="Times New Roman"/>
+          <w:kern w:val="0"/>
+          <w14:ligatures w14:val="none"/>
+        </w:rPr>
+        <w:t>background</w:t>
+      </w:r>
+      <w:proofErr w:type="gramEnd"/>
+      <w:r>
+        <w:rPr>
+          <w:rFonts w:ascii="Times New Roman" w:eastAsia="Cambria" w:hAnsi="Times New Roman" w:cs="Times New Roman"/>
+          <w:kern w:val="0"/>
+          <w14:ligatures w14:val="none"/>
+        </w:rPr>
+        <w:t>}}</w:t>
       </w:r>
     </w:p>
     <w:p>
@@ -642,11 +869,8 @@
       <w:pPr>
         <w:keepNext/>
         <w:keepLines/>
-        <w:numPr>
-          <w:ilvl w:val="0"/>
-          <w:numId w:val="3"/>
-        </w:numPr>
         <w:spacing w:after="0" w:line="276" w:lineRule="auto"/>
+        <w:ind w:left="720"/>
         <w:outlineLvl w:val="0"/>
         <w:rPr>
           <w:rFonts w:ascii="Times New Roman" w:eastAsia="Times New Roman" w:hAnsi="Times New Roman" w:cs="Times New Roman"/>
@@ -694,6 +918,7 @@
         </w:rPr>
         <w:t>{{</w:t>
       </w:r>
+      <w:proofErr w:type="gramStart"/>
       <w:r>
         <w:rPr>
           <w:rFonts w:ascii="Times New Roman" w:eastAsia="Cambria" w:hAnsi="Times New Roman" w:cs="Times New Roman"/>
@@ -702,6 +927,7 @@
         </w:rPr>
         <w:t>community</w:t>
       </w:r>
+      <w:proofErr w:type="gramEnd"/>
       <w:r>
         <w:rPr>
           <w:rFonts w:ascii="Times New Roman" w:eastAsia="Cambria" w:hAnsi="Times New Roman" w:cs="Times New Roman"/>
@@ -710,26 +936,6 @@
         </w:rPr>
         <w:t>}}</w:t>
       </w:r>
-    </w:p>
-    <w:p>
-      <w:pPr>
-        <w:spacing w:after="0" w:line="240" w:lineRule="auto"/>
-        <w:rPr>
-          <w:rFonts w:ascii="Times New Roman" w:eastAsia="Cambria" w:hAnsi="Times New Roman" w:cs="Times New Roman"/>
-          <w:kern w:val="0"/>
-          <w14:ligatures w14:val="none"/>
-        </w:rPr>
-      </w:pPr>
-    </w:p>
-    <w:p>
-      <w:pPr>
-        <w:spacing w:after="0" w:line="240" w:lineRule="auto"/>
-        <w:rPr>
-          <w:rFonts w:ascii="Times New Roman" w:eastAsia="Cambria" w:hAnsi="Times New Roman" w:cs="Times New Roman"/>
-          <w:kern w:val="0"/>
-          <w14:ligatures w14:val="none"/>
-        </w:rPr>
-      </w:pPr>
     </w:p>
     <w:p>
       <w:pPr>
@@ -746,11 +952,8 @@
     </w:p>
     <w:p>
       <w:pPr>
-        <w:numPr>
-          <w:ilvl w:val="0"/>
-          <w:numId w:val="3"/>
-        </w:numPr>
-        <w:spacing w:after="0" w:line="240" w:lineRule="auto"/>
+        <w:spacing w:after="0" w:line="240" w:lineRule="auto"/>
+        <w:ind w:left="720"/>
         <w:contextualSpacing/>
         <w:rPr>
           <w:rFonts w:ascii="Times New Roman" w:eastAsia="Times New Roman" w:hAnsi="Times New Roman" w:cs="Times New Roman"/>
@@ -771,30 +974,139 @@
     </w:p>
     <w:p>
       <w:pPr>
-        <w:spacing w:after="0" w:line="240" w:lineRule="auto"/>
-        <w:rPr>
-          <w:rFonts w:ascii="Times New Roman" w:eastAsia="Times New Roman" w:hAnsi="Times New Roman" w:cs="Times New Roman"/>
-          <w:kern w:val="0"/>
-          <w14:ligatures w14:val="none"/>
-        </w:rPr>
-      </w:pPr>
-    </w:p>
-    <w:p>
-      <w:pPr>
-        <w:spacing w:after="0" w:line="240" w:lineRule="auto"/>
-        <w:rPr>
-          <w:rFonts w:ascii="Times New Roman" w:eastAsia="Times New Roman" w:hAnsi="Times New Roman" w:cs="Times New Roman"/>
-          <w:kern w:val="0"/>
-          <w14:ligatures w14:val="none"/>
-        </w:rPr>
-      </w:pPr>
-      <w:r>
-        <w:rPr>
-          <w:rFonts w:ascii="Times New Roman" w:eastAsia="Times New Roman" w:hAnsi="Times New Roman" w:cs="Times New Roman"/>
-          <w:kern w:val="0"/>
-          <w14:ligatures w14:val="none"/>
-        </w:rPr>
-        <w:t>{{adverseChildhoodExperiences}}</w:t>
+        <w:pStyle w:val="ListParagraph"/>
+        <w:spacing w:after="0" w:line="240" w:lineRule="auto"/>
+        <w:ind w:left="1800"/>
+        <w:rPr>
+          <w:rFonts w:ascii="Times New Roman" w:eastAsia="Times New Roman" w:hAnsi="Times New Roman" w:cs="Times New Roman"/>
+          <w:b/>
+          <w:kern w:val="0"/>
+          <w14:ligatures w14:val="none"/>
+        </w:rPr>
+      </w:pPr>
+      <w:r>
+        <w:rPr>
+          <w:rFonts w:ascii="Times New Roman" w:eastAsia="Times New Roman" w:hAnsi="Times New Roman" w:cs="Times New Roman"/>
+          <w:b/>
+          <w:kern w:val="0"/>
+          <w14:ligatures w14:val="none"/>
+        </w:rPr>
+        <w:t>ACES</w:t>
+      </w:r>
+    </w:p>
+    <w:p>
+      <w:pPr>
+        <w:spacing w:after="0" w:line="240" w:lineRule="auto"/>
+        <w:rPr>
+          <w:rFonts w:ascii="Times New Roman" w:eastAsia="Times New Roman" w:hAnsi="Times New Roman" w:cs="Times New Roman"/>
+          <w:kern w:val="0"/>
+          <w14:ligatures w14:val="none"/>
+        </w:rPr>
+      </w:pPr>
+    </w:p>
+    <w:p>
+      <w:pPr>
+        <w:spacing w:after="0" w:line="240" w:lineRule="auto"/>
+        <w:rPr>
+          <w:rFonts w:ascii="Times New Roman" w:eastAsia="Times New Roman" w:hAnsi="Times New Roman" w:cs="Times New Roman"/>
+          <w:kern w:val="0"/>
+          <w14:ligatures w14:val="none"/>
+        </w:rPr>
+      </w:pPr>
+      <w:r>
+        <w:rPr>
+          <w:rFonts w:ascii="Times New Roman" w:eastAsia="Times New Roman" w:hAnsi="Times New Roman" w:cs="Times New Roman"/>
+          <w:kern w:val="0"/>
+          <w14:ligatures w14:val="none"/>
+        </w:rPr>
+        <w:t>{{</w:t>
+      </w:r>
+      <w:proofErr w:type="spellStart"/>
+      <w:r>
+        <w:rPr>
+          <w:rFonts w:ascii="Times New Roman" w:eastAsia="Times New Roman" w:hAnsi="Times New Roman" w:cs="Times New Roman"/>
+          <w:kern w:val="0"/>
+          <w14:ligatures w14:val="none"/>
+        </w:rPr>
+        <w:t>adverseChildhoodExpri</w:t>
+      </w:r>
+      <w:r>
+        <w:rPr>
+          <w:rFonts w:ascii="Times New Roman" w:eastAsia="Times New Roman" w:hAnsi="Times New Roman" w:cs="Times New Roman"/>
+          <w:kern w:val="0"/>
+          <w14:ligatures w14:val="none"/>
+        </w:rPr>
+        <w:t>ences</w:t>
+      </w:r>
+      <w:proofErr w:type="spellEnd"/>
+      <w:r>
+        <w:rPr>
+          <w:rFonts w:ascii="Times New Roman" w:eastAsia="Times New Roman" w:hAnsi="Times New Roman" w:cs="Times New Roman"/>
+          <w:kern w:val="0"/>
+          <w14:ligatures w14:val="none"/>
+        </w:rPr>
+        <w:t>}}</w:t>
+      </w:r>
+    </w:p>
+    <w:p>
+      <w:pPr>
+        <w:pStyle w:val="ListParagraph"/>
+        <w:spacing w:after="0" w:line="240" w:lineRule="auto"/>
+        <w:ind w:left="1800"/>
+        <w:rPr>
+          <w:rFonts w:ascii="Times New Roman" w:eastAsia="Times New Roman" w:hAnsi="Times New Roman" w:cs="Times New Roman"/>
+          <w:kern w:val="0"/>
+          <w14:ligatures w14:val="none"/>
+        </w:rPr>
+      </w:pPr>
+      <w:r>
+        <w:rPr>
+          <w:rFonts w:ascii="Times New Roman" w:eastAsia="Times New Roman" w:hAnsi="Times New Roman" w:cs="Times New Roman"/>
+          <w:b/>
+          <w:kern w:val="0"/>
+          <w14:ligatures w14:val="none"/>
+        </w:rPr>
+        <w:t>Family Dynamics</w:t>
+      </w:r>
+      <w:bookmarkStart w:id="5" w:name="_GoBack"/>
+      <w:bookmarkEnd w:id="5"/>
+    </w:p>
+    <w:p>
+      <w:pPr>
+        <w:spacing w:after="0" w:line="240" w:lineRule="auto"/>
+        <w:rPr>
+          <w:rFonts w:ascii="Times New Roman" w:eastAsia="Times New Roman" w:hAnsi="Times New Roman" w:cs="Times New Roman"/>
+          <w:kern w:val="0"/>
+          <w14:ligatures w14:val="none"/>
+        </w:rPr>
+      </w:pPr>
+      <w:r>
+        <w:rPr>
+          <w:rFonts w:ascii="Times New Roman" w:eastAsia="Times New Roman" w:hAnsi="Times New Roman" w:cs="Times New Roman"/>
+          <w:kern w:val="0"/>
+          <w14:ligatures w14:val="none"/>
+        </w:rPr>
+        <w:t>{{</w:t>
+      </w:r>
+      <w:proofErr w:type="spellStart"/>
+      <w:proofErr w:type="gramStart"/>
+      <w:r>
+        <w:rPr>
+          <w:rFonts w:ascii="Times New Roman" w:eastAsia="Times New Roman" w:hAnsi="Times New Roman" w:cs="Times New Roman"/>
+          <w:kern w:val="0"/>
+          <w14:ligatures w14:val="none"/>
+        </w:rPr>
+        <w:t>familyDynamics</w:t>
+      </w:r>
+      <w:proofErr w:type="spellEnd"/>
+      <w:proofErr w:type="gramEnd"/>
+      <w:r>
+        <w:rPr>
+          <w:rFonts w:ascii="Times New Roman" w:eastAsia="Times New Roman" w:hAnsi="Times New Roman" w:cs="Times New Roman"/>
+          <w:kern w:val="0"/>
+          <w14:ligatures w14:val="none"/>
+        </w:rPr>
+        <w:t>}}</w:t>
       </w:r>
     </w:p>
     <w:p>
@@ -811,11 +1123,8 @@
     </w:p>
     <w:p>
       <w:pPr>
-        <w:numPr>
-          <w:ilvl w:val="0"/>
-          <w:numId w:val="3"/>
-        </w:numPr>
-        <w:spacing w:after="0" w:line="240" w:lineRule="auto"/>
+        <w:spacing w:after="0" w:line="240" w:lineRule="auto"/>
+        <w:ind w:left="720"/>
         <w:outlineLvl w:val="1"/>
         <w:rPr>
           <w:rFonts w:ascii="Times New Roman" w:eastAsia="Times New Roman" w:hAnsi="Times New Roman" w:cs="Times New Roman"/>
@@ -848,7 +1157,6 @@
     <w:p>
       <w:pPr>
         <w:spacing w:after="0" w:line="240" w:lineRule="auto"/>
-        <w:ind w:left="360"/>
         <w:rPr>
           <w:rFonts w:ascii="Times New Roman" w:eastAsia="Cambria" w:hAnsi="Times New Roman" w:cs="Times New Roman"/>
           <w:bCs/>
@@ -865,6 +1173,8 @@
         </w:rPr>
         <w:t>{{</w:t>
       </w:r>
+      <w:proofErr w:type="spellStart"/>
+      <w:proofErr w:type="gramStart"/>
       <w:r>
         <w:rPr>
           <w:rFonts w:ascii="Times New Roman" w:eastAsia="Cambria" w:hAnsi="Times New Roman" w:cs="Times New Roman"/>
@@ -874,6 +1184,8 @@
         </w:rPr>
         <w:t>peersAndRoleModels</w:t>
       </w:r>
+      <w:proofErr w:type="spellEnd"/>
+      <w:proofErr w:type="gramEnd"/>
       <w:r>
         <w:rPr>
           <w:rFonts w:ascii="Times New Roman" w:eastAsia="Cambria" w:hAnsi="Times New Roman" w:cs="Times New Roman"/>
@@ -900,11 +1212,8 @@
     </w:p>
     <w:p>
       <w:pPr>
-        <w:numPr>
-          <w:ilvl w:val="0"/>
-          <w:numId w:val="3"/>
-        </w:numPr>
-        <w:spacing w:after="0" w:line="240" w:lineRule="auto"/>
+        <w:spacing w:after="0" w:line="240" w:lineRule="auto"/>
+        <w:ind w:left="720"/>
         <w:outlineLvl w:val="1"/>
         <w:rPr>
           <w:rFonts w:ascii="Times New Roman" w:eastAsia="Times New Roman" w:hAnsi="Times New Roman" w:cs="Times New Roman"/>
@@ -980,6 +1289,7 @@
         </w:rPr>
         <w:t>{{</w:t>
       </w:r>
+      <w:proofErr w:type="gramStart"/>
       <w:r>
         <w:rPr>
           <w:rFonts w:ascii="Times New Roman" w:eastAsia="Times New Roman" w:hAnsi="Times New Roman" w:cs="Times New Roman"/>
@@ -989,6 +1299,7 @@
         </w:rPr>
         <w:t>schooling</w:t>
       </w:r>
+      <w:proofErr w:type="gramEnd"/>
       <w:r>
         <w:rPr>
           <w:rFonts w:ascii="Times New Roman" w:eastAsia="Times New Roman" w:hAnsi="Times New Roman" w:cs="Times New Roman"/>
@@ -1014,11 +1325,8 @@
     </w:p>
     <w:p>
       <w:pPr>
-        <w:numPr>
-          <w:ilvl w:val="0"/>
-          <w:numId w:val="3"/>
-        </w:numPr>
-        <w:spacing w:after="0" w:line="240" w:lineRule="auto"/>
+        <w:spacing w:after="0" w:line="240" w:lineRule="auto"/>
+        <w:ind w:left="720"/>
         <w:outlineLvl w:val="1"/>
         <w:rPr>
           <w:rFonts w:ascii="Times New Roman" w:eastAsia="Times New Roman" w:hAnsi="Times New Roman" w:cs="Times New Roman"/>
@@ -1062,7 +1370,27 @@
           <w:kern w:val="0"/>
           <w14:ligatures w14:val="none"/>
         </w:rPr>
-        <w:t>{{mentalHealth}}</w:t>
+        <w:t>{{</w:t>
+      </w:r>
+      <w:proofErr w:type="spellStart"/>
+      <w:proofErr w:type="gramStart"/>
+      <w:r>
+        <w:rPr>
+          <w:rFonts w:ascii="Times New Roman" w:eastAsia="Cambria" w:hAnsi="Times New Roman" w:cs="Times New Roman"/>
+          <w:kern w:val="0"/>
+          <w14:ligatures w14:val="none"/>
+        </w:rPr>
+        <w:t>mentalHealth</w:t>
+      </w:r>
+      <w:proofErr w:type="spellEnd"/>
+      <w:proofErr w:type="gramEnd"/>
+      <w:r>
+        <w:rPr>
+          <w:rFonts w:ascii="Times New Roman" w:eastAsia="Cambria" w:hAnsi="Times New Roman" w:cs="Times New Roman"/>
+          <w:kern w:val="0"/>
+          <w14:ligatures w14:val="none"/>
+        </w:rPr>
+        <w:t>}}</w:t>
       </w:r>
     </w:p>
     <w:p>
@@ -1081,6 +1409,93 @@
         <w:keepNext/>
         <w:keepLines/>
         <w:spacing w:after="0" w:line="276" w:lineRule="auto"/>
+        <w:ind w:firstLine="720"/>
+        <w:outlineLvl w:val="0"/>
+        <w:rPr>
+          <w:rFonts w:ascii="Times New Roman" w:eastAsia="Times New Roman" w:hAnsi="Times New Roman" w:cs="Times New Roman"/>
+          <w:b/>
+          <w:kern w:val="0"/>
+          <w14:ligatures w14:val="none"/>
+        </w:rPr>
+      </w:pPr>
+      <w:r>
+        <w:rPr>
+          <w:rFonts w:ascii="Times New Roman" w:eastAsia="Times New Roman" w:hAnsi="Times New Roman" w:cs="Times New Roman"/>
+          <w:b/>
+          <w:kern w:val="0"/>
+          <w14:ligatures w14:val="none"/>
+        </w:rPr>
+        <w:t>Character and Potential for Rehabilitation</w:t>
+      </w:r>
+    </w:p>
+    <w:p>
+      <w:pPr>
+        <w:spacing w:after="0" w:line="240" w:lineRule="auto"/>
+        <w:rPr>
+          <w:rFonts w:ascii="Times New Roman" w:eastAsia="Cambria" w:hAnsi="Times New Roman" w:cs="Times New Roman"/>
+          <w:kern w:val="0"/>
+          <w14:ligatures w14:val="none"/>
+        </w:rPr>
+      </w:pPr>
+    </w:p>
+    <w:p>
+      <w:pPr>
+        <w:spacing w:after="0" w:line="240" w:lineRule="auto"/>
+        <w:rPr>
+          <w:rFonts w:ascii="Times New Roman" w:eastAsia="Cambria" w:hAnsi="Times New Roman" w:cs="Times New Roman"/>
+          <w:color w:val="000000"/>
+          <w:kern w:val="0"/>
+          <w14:ligatures w14:val="none"/>
+        </w:rPr>
+      </w:pPr>
+      <w:r>
+        <w:rPr>
+          <w:rFonts w:ascii="Times New Roman" w:eastAsia="Cambria" w:hAnsi="Times New Roman" w:cs="Times New Roman"/>
+          <w:color w:val="000000"/>
+          <w:kern w:val="0"/>
+          <w14:ligatures w14:val="none"/>
+        </w:rPr>
+        <w:t>{{</w:t>
+      </w:r>
+      <w:proofErr w:type="spellStart"/>
+      <w:proofErr w:type="gramStart"/>
+      <w:r>
+        <w:rPr>
+          <w:rFonts w:ascii="Times New Roman" w:eastAsia="Cambria" w:hAnsi="Times New Roman" w:cs="Times New Roman"/>
+          <w:color w:val="000000"/>
+          <w:kern w:val="0"/>
+          <w14:ligatures w14:val="none"/>
+        </w:rPr>
+        <w:t>evidenceOfCharacter</w:t>
+      </w:r>
+      <w:proofErr w:type="spellEnd"/>
+      <w:proofErr w:type="gramEnd"/>
+      <w:r>
+        <w:rPr>
+          <w:rFonts w:ascii="Times New Roman" w:eastAsia="Cambria" w:hAnsi="Times New Roman" w:cs="Times New Roman"/>
+          <w:color w:val="000000"/>
+          <w:kern w:val="0"/>
+          <w14:ligatures w14:val="none"/>
+        </w:rPr>
+        <w:t>}}</w:t>
+      </w:r>
+    </w:p>
+    <w:p>
+      <w:pPr>
+        <w:spacing w:after="0" w:line="240" w:lineRule="auto"/>
+        <w:rPr>
+          <w:rFonts w:ascii="Times New Roman" w:eastAsia="Cambria" w:hAnsi="Times New Roman" w:cs="Times New Roman"/>
+          <w:color w:val="FF0000"/>
+          <w:kern w:val="0"/>
+          <w14:ligatures w14:val="none"/>
+        </w:rPr>
+      </w:pPr>
+    </w:p>
+    <w:p>
+      <w:pPr>
+        <w:keepNext/>
+        <w:keepLines/>
+        <w:spacing w:after="0" w:line="240" w:lineRule="auto"/>
         <w:jc w:val="center"/>
         <w:outlineLvl w:val="0"/>
         <w:rPr>
@@ -1097,119 +1512,54 @@
           <w:kern w:val="0"/>
           <w14:ligatures w14:val="none"/>
         </w:rPr>
-        <w:t>Character and Potential for Rehabilitation</w:t>
-      </w:r>
-    </w:p>
-    <w:p>
-      <w:pPr>
-        <w:spacing w:after="0" w:line="240" w:lineRule="auto"/>
-        <w:rPr>
-          <w:rFonts w:ascii="Times New Roman" w:eastAsia="Cambria" w:hAnsi="Times New Roman" w:cs="Times New Roman"/>
-          <w:kern w:val="0"/>
-          <w14:ligatures w14:val="none"/>
-        </w:rPr>
-      </w:pPr>
-    </w:p>
-    <w:p>
-      <w:pPr>
-        <w:spacing w:after="0" w:line="240" w:lineRule="auto"/>
-        <w:rPr>
-          <w:rFonts w:ascii="Times New Roman" w:eastAsia="Cambria" w:hAnsi="Times New Roman" w:cs="Times New Roman"/>
-          <w:color w:val="000000"/>
-          <w:kern w:val="0"/>
-          <w14:ligatures w14:val="none"/>
-        </w:rPr>
-      </w:pPr>
-      <w:r>
-        <w:rPr>
-          <w:rFonts w:ascii="Times New Roman" w:eastAsia="Cambria" w:hAnsi="Times New Roman" w:cs="Times New Roman"/>
-          <w:color w:val="000000"/>
+        <w:t xml:space="preserve">CONCLUSION </w:t>
+      </w:r>
+    </w:p>
+    <w:p>
+      <w:pPr>
+        <w:spacing w:after="0" w:line="240" w:lineRule="auto"/>
+        <w:rPr>
+          <w:rFonts w:ascii="Times New Roman" w:eastAsia="Cambria" w:hAnsi="Times New Roman" w:cs="Times New Roman"/>
+          <w:color w:val="FF0000"/>
+          <w:kern w:val="0"/>
+          <w14:ligatures w14:val="none"/>
+        </w:rPr>
+      </w:pPr>
+    </w:p>
+    <w:p>
+      <w:pPr>
+        <w:spacing w:after="0" w:line="240" w:lineRule="auto"/>
+        <w:rPr>
+          <w:rFonts w:ascii="Times New Roman" w:eastAsia="Cambria" w:hAnsi="Times New Roman" w:cs="Times New Roman"/>
+          <w:kern w:val="0"/>
+          <w14:ligatures w14:val="none"/>
+        </w:rPr>
+      </w:pPr>
+      <w:r>
+        <w:rPr>
+          <w:rFonts w:ascii="Times New Roman" w:eastAsia="Cambria" w:hAnsi="Times New Roman" w:cs="Times New Roman"/>
           <w:kern w:val="0"/>
           <w14:ligatures w14:val="none"/>
         </w:rPr>
         <w:t>{{</w:t>
       </w:r>
-      <w:r>
-        <w:rPr>
-          <w:rFonts w:ascii="Times New Roman" w:eastAsia="Cambria" w:hAnsi="Times New Roman" w:cs="Times New Roman"/>
-          <w:color w:val="000000"/>
-          <w:kern w:val="0"/>
-          <w14:ligatures w14:val="none"/>
-        </w:rPr>
-        <w:t>evidenceOfCharacter</w:t>
-      </w:r>
-      <w:r>
-        <w:rPr>
-          <w:rFonts w:ascii="Times New Roman" w:eastAsia="Cambria" w:hAnsi="Times New Roman" w:cs="Times New Roman"/>
-          <w:color w:val="000000"/>
+      <w:proofErr w:type="gramStart"/>
+      <w:r>
+        <w:rPr>
+          <w:rFonts w:ascii="Times New Roman" w:eastAsia="Cambria" w:hAnsi="Times New Roman" w:cs="Times New Roman"/>
+          <w:kern w:val="0"/>
+          <w14:ligatures w14:val="none"/>
+        </w:rPr>
+        <w:t>conclusion</w:t>
+      </w:r>
+      <w:proofErr w:type="gramEnd"/>
+      <w:r>
+        <w:rPr>
+          <w:rFonts w:ascii="Times New Roman" w:eastAsia="Cambria" w:hAnsi="Times New Roman" w:cs="Times New Roman"/>
           <w:kern w:val="0"/>
           <w14:ligatures w14:val="none"/>
         </w:rPr>
         <w:t>}}</w:t>
-      </w:r>
-    </w:p>
-    <w:p>
-      <w:pPr>
-        <w:spacing w:after="0" w:line="240" w:lineRule="auto"/>
-        <w:rPr>
-          <w:rFonts w:ascii="Times New Roman" w:eastAsia="Cambria" w:hAnsi="Times New Roman" w:cs="Times New Roman"/>
-          <w:color w:val="FF0000"/>
-          <w:kern w:val="0"/>
-          <w14:ligatures w14:val="none"/>
-        </w:rPr>
-      </w:pPr>
-    </w:p>
-    <w:p>
-      <w:pPr>
-        <w:keepNext/>
-        <w:keepLines/>
-        <w:spacing w:after="0" w:line="240" w:lineRule="auto"/>
-        <w:jc w:val="center"/>
-        <w:outlineLvl w:val="0"/>
-        <w:rPr>
-          <w:rFonts w:ascii="Times New Roman" w:eastAsia="Times New Roman" w:hAnsi="Times New Roman" w:cs="Times New Roman"/>
-          <w:b/>
-          <w:kern w:val="0"/>
-          <w14:ligatures w14:val="none"/>
-        </w:rPr>
-      </w:pPr>
-      <w:r>
-        <w:rPr>
-          <w:rFonts w:ascii="Times New Roman" w:eastAsia="Times New Roman" w:hAnsi="Times New Roman" w:cs="Times New Roman"/>
-          <w:b/>
-          <w:kern w:val="0"/>
-          <w14:ligatures w14:val="none"/>
-        </w:rPr>
-        <w:t xml:space="preserve">CONCLUSION </w:t>
-      </w:r>
-    </w:p>
-    <w:p>
-      <w:pPr>
-        <w:spacing w:after="0" w:line="240" w:lineRule="auto"/>
-        <w:rPr>
-          <w:rFonts w:ascii="Times New Roman" w:eastAsia="Cambria" w:hAnsi="Times New Roman" w:cs="Times New Roman"/>
-          <w:color w:val="FF0000"/>
-          <w:kern w:val="0"/>
-          <w14:ligatures w14:val="none"/>
-        </w:rPr>
-      </w:pPr>
-    </w:p>
-    <w:p>
-      <w:pPr>
-        <w:spacing w:after="0" w:line="240" w:lineRule="auto"/>
-        <w:rPr>
-          <w:rFonts w:ascii="Times New Roman" w:eastAsia="Cambria" w:hAnsi="Times New Roman" w:cs="Times New Roman"/>
-          <w:kern w:val="0"/>
-          <w14:ligatures w14:val="none"/>
-        </w:rPr>
-      </w:pPr>
-      <w:r>
-        <w:rPr>
-          <w:rFonts w:ascii="Times New Roman" w:eastAsia="Cambria" w:hAnsi="Times New Roman" w:cs="Times New Roman"/>
-          <w:kern w:val="0"/>
-          <w14:ligatures w14:val="none"/>
-        </w:rPr>
-        <w:t>{{conclusion}}</w:t>
       </w:r>
     </w:p>
     <w:p>
@@ -1300,7 +1650,25 @@
           <w:kern w:val="0"/>
           <w14:ligatures w14:val="none"/>
         </w:rPr>
-        <w:t>{{date}}</w:t>
+        <w:t>{{</w:t>
+      </w:r>
+      <w:proofErr w:type="gramStart"/>
+      <w:r>
+        <w:rPr>
+          <w:rFonts w:ascii="Times New Roman" w:eastAsia="Cambria" w:hAnsi="Times New Roman" w:cs="Times New Roman"/>
+          <w:kern w:val="0"/>
+          <w14:ligatures w14:val="none"/>
+        </w:rPr>
+        <w:t>date</w:t>
+      </w:r>
+      <w:proofErr w:type="gramEnd"/>
+      <w:r>
+        <w:rPr>
+          <w:rFonts w:ascii="Times New Roman" w:eastAsia="Cambria" w:hAnsi="Times New Roman" w:cs="Times New Roman"/>
+          <w:kern w:val="0"/>
+          <w14:ligatures w14:val="none"/>
+        </w:rPr>
+        <w:t>}}</w:t>
       </w:r>
     </w:p>
     <w:p>
@@ -1321,6 +1689,7 @@
           <w:szCs w:val="22"/>
           <w14:ligatures w14:val="none"/>
         </w:rPr>
+        <w:lastRenderedPageBreak/>
         <w:drawing>
           <wp:anchor distT="0" distB="0" distL="0" distR="0" simplePos="0" relativeHeight="251659264" behindDoc="1" locked="0" layoutInCell="1" allowOverlap="1" wp14:anchorId="04EF1B81" wp14:editId="63FEC967">
             <wp:simplePos x="0" y="0"/>
@@ -1564,8 +1933,8 @@
 </file>
 
 <file path=word/numbering.xml><?xml version="1.0" encoding="utf-8"?>
-<w:numbering xmlns:wpc="http://schemas.microsoft.com/office/word/2010/wordprocessingCanvas" xmlns:cx="http://schemas.microsoft.com/office/drawing/2014/chartex" xmlns:cx1="http://schemas.microsoft.com/office/drawing/2015/9/8/chartex" xmlns:cx2="http://schemas.microsoft.com/office/drawing/2015/10/21/chartex" xmlns:cx3="http://schemas.microsoft.com/office/drawing/2016/5/9/chartex" xmlns:cx4="http://schemas.microsoft.com/office/drawing/2016/5/10/chartex" xmlns:cx5="http://schemas.microsoft.com/office/drawing/2016/5/11/chartex" xmlns:cx6="http://schemas.microsoft.com/office/drawing/2016/5/12/chartex" xmlns:cx7="http://schemas.microsoft.com/office/drawing/2016/5/13/chartex" xmlns:cx8="http://schemas.microsoft.com/office/drawing/2016/5/14/chartex" xmlns:mc="http://schemas.openxmlformats.org/markup-compatibility/2006" xmlns:aink="http://schemas.microsoft.com/office/drawing/2016/ink" xmlns:am3d="http://schemas.microsoft.com/office/drawing/2017/model3d" xmlns:o="urn:schemas-microsoft-com:office:office" xmlns:oel="http://schemas.microsoft.com/office/2019/extlst" xmlns:r="http://schemas.openxmlformats.org/officeDocument/2006/relationships" xmlns:m="http://schemas.openxmlformats.org/officeDocument/2006/math" xmlns:v="urn:schemas-microsoft-com:vml" xmlns:wp14="http://schemas.microsoft.com/office/word/2010/wordprocessingDrawing" xmlns:wp="http://schemas.openxmlformats.org/drawingml/2006/wordprocessingDrawing" xmlns:w10="urn:schemas-microsoft-com:office:word" xmlns:w="http://schemas.openxmlformats.org/wordprocessingml/2006/main" xmlns:w14="http://schemas.microsoft.com/office/word/2010/wordml" xmlns:w15="http://schemas.microsoft.com/office/word/2012/wordml" xmlns:w16cex="http://schemas.microsoft.com/office/word/2018/wordml/cex" xmlns:w16cid="http://schemas.microsoft.com/office/word/2016/wordml/cid" xmlns:w16="http://schemas.microsoft.com/office/word/2018/wordml" xmlns:w16sdtdh="http://schemas.microsoft.com/office/word/2020/wordml/sdtdatahash" xmlns:w16se="http://schemas.microsoft.com/office/word/2015/wordml/symex" xmlns:wpg="http://schemas.microsoft.com/office/word/2010/wordprocessingGroup" xmlns:wpi="http://schemas.microsoft.com/office/word/2010/wordprocessingInk" xmlns:wne="http://schemas.microsoft.com/office/word/2006/wordml" xmlns:wps="http://schemas.microsoft.com/office/word/2010/wordprocessingShape" mc:Ignorable="w14 w15 w16se w16cid w16 w16cex w16sdtdh wp14">
-  <w:abstractNum w:abstractNumId="0" w15:restartNumberingAfterBreak="0">
+<w:numbering xmlns:wpc="http://schemas.microsoft.com/office/word/2010/wordprocessingCanvas" xmlns:mc="http://schemas.openxmlformats.org/markup-compatibility/2006" xmlns:o="urn:schemas-microsoft-com:office:office" xmlns:r="http://schemas.openxmlformats.org/officeDocument/2006/relationships" xmlns:m="http://schemas.openxmlformats.org/officeDocument/2006/math" xmlns:v="urn:schemas-microsoft-com:vml" xmlns:wp14="http://schemas.microsoft.com/office/word/2010/wordprocessingDrawing" xmlns:wp="http://schemas.openxmlformats.org/drawingml/2006/wordprocessingDrawing" xmlns:w10="urn:schemas-microsoft-com:office:word" xmlns:w="http://schemas.openxmlformats.org/wordprocessingml/2006/main" xmlns:w14="http://schemas.microsoft.com/office/word/2010/wordml" xmlns:w15="http://schemas.microsoft.com/office/word/2012/wordml" xmlns:wpg="http://schemas.microsoft.com/office/word/2010/wordprocessingGroup" xmlns:wpi="http://schemas.microsoft.com/office/word/2010/wordprocessingInk" xmlns:wne="http://schemas.microsoft.com/office/word/2006/wordml" xmlns:wps="http://schemas.microsoft.com/office/word/2010/wordprocessingShape" mc:Ignorable="w14 w15 wp14">
+  <w:abstractNum w:abstractNumId="0">
     <w:nsid w:val="393319FB"/>
     <w:multiLevelType w:val="hybridMultilevel"/>
     <w:tmpl w:val="8CE83A20"/>
@@ -1651,7 +2020,7 @@
       </w:pPr>
     </w:lvl>
   </w:abstractNum>
-  <w:abstractNum w:abstractNumId="1" w15:restartNumberingAfterBreak="0">
+  <w:abstractNum w:abstractNumId="1">
     <w:nsid w:val="528C12D0"/>
     <w:multiLevelType w:val="multilevel"/>
     <w:tmpl w:val="B88440FE"/>
@@ -1766,7 +2135,7 @@
       </w:rPr>
     </w:lvl>
   </w:abstractNum>
-  <w:abstractNum w:abstractNumId="2" w15:restartNumberingAfterBreak="0">
+  <w:abstractNum w:abstractNumId="2">
     <w:nsid w:val="61111A75"/>
     <w:multiLevelType w:val="hybridMultilevel"/>
     <w:tmpl w:val="8988CD7A"/>
@@ -1852,7 +2221,7 @@
       </w:pPr>
     </w:lvl>
   </w:abstractNum>
-  <w:abstractNum w:abstractNumId="3" w15:restartNumberingAfterBreak="0">
+  <w:abstractNum w:abstractNumId="3">
     <w:nsid w:val="647E0EB5"/>
     <w:multiLevelType w:val="hybridMultilevel"/>
     <w:tmpl w:val="AAE0D336"/>
@@ -1938,7 +2307,119 @@
       </w:pPr>
     </w:lvl>
   </w:abstractNum>
-  <w:num w:numId="1" w16cid:durableId="1237588949">
+  <w:abstractNum w:abstractNumId="4">
+    <w:nsid w:val="6A2F5BDB"/>
+    <w:multiLevelType w:val="hybridMultilevel"/>
+    <w:tmpl w:val="30CA3DB8"/>
+    <w:lvl w:ilvl="0" w:tplc="5A42FBC4">
+      <w:numFmt w:val="bullet"/>
+      <w:lvlText w:val="-"/>
+      <w:lvlJc w:val="left"/>
+      <w:pPr>
+        <w:ind w:left="1800" w:hanging="360"/>
+      </w:pPr>
+      <w:rPr>
+        <w:rFonts w:ascii="Times New Roman" w:eastAsia="Times New Roman" w:hAnsi="Times New Roman" w:cs="Times New Roman" w:hint="default"/>
+      </w:rPr>
+    </w:lvl>
+    <w:lvl w:ilvl="1" w:tplc="04090003" w:tentative="1">
+      <w:start w:val="1"/>
+      <w:numFmt w:val="bullet"/>
+      <w:lvlText w:val="o"/>
+      <w:lvlJc w:val="left"/>
+      <w:pPr>
+        <w:ind w:left="2520" w:hanging="360"/>
+      </w:pPr>
+      <w:rPr>
+        <w:rFonts w:ascii="Courier New" w:hAnsi="Courier New" w:cs="Courier New" w:hint="default"/>
+      </w:rPr>
+    </w:lvl>
+    <w:lvl w:ilvl="2" w:tplc="04090005" w:tentative="1">
+      <w:start w:val="1"/>
+      <w:numFmt w:val="bullet"/>
+      <w:lvlText w:val=""/>
+      <w:lvlJc w:val="left"/>
+      <w:pPr>
+        <w:ind w:left="3240" w:hanging="360"/>
+      </w:pPr>
+      <w:rPr>
+        <w:rFonts w:ascii="Wingdings" w:hAnsi="Wingdings" w:hint="default"/>
+      </w:rPr>
+    </w:lvl>
+    <w:lvl w:ilvl="3" w:tplc="04090001" w:tentative="1">
+      <w:start w:val="1"/>
+      <w:numFmt w:val="bullet"/>
+      <w:lvlText w:val=""/>
+      <w:lvlJc w:val="left"/>
+      <w:pPr>
+        <w:ind w:left="3960" w:hanging="360"/>
+      </w:pPr>
+      <w:rPr>
+        <w:rFonts w:ascii="Symbol" w:hAnsi="Symbol" w:hint="default"/>
+      </w:rPr>
+    </w:lvl>
+    <w:lvl w:ilvl="4" w:tplc="04090003" w:tentative="1">
+      <w:start w:val="1"/>
+      <w:numFmt w:val="bullet"/>
+      <w:lvlText w:val="o"/>
+      <w:lvlJc w:val="left"/>
+      <w:pPr>
+        <w:ind w:left="4680" w:hanging="360"/>
+      </w:pPr>
+      <w:rPr>
+        <w:rFonts w:ascii="Courier New" w:hAnsi="Courier New" w:cs="Courier New" w:hint="default"/>
+      </w:rPr>
+    </w:lvl>
+    <w:lvl w:ilvl="5" w:tplc="04090005" w:tentative="1">
+      <w:start w:val="1"/>
+      <w:numFmt w:val="bullet"/>
+      <w:lvlText w:val=""/>
+      <w:lvlJc w:val="left"/>
+      <w:pPr>
+        <w:ind w:left="5400" w:hanging="360"/>
+      </w:pPr>
+      <w:rPr>
+        <w:rFonts w:ascii="Wingdings" w:hAnsi="Wingdings" w:hint="default"/>
+      </w:rPr>
+    </w:lvl>
+    <w:lvl w:ilvl="6" w:tplc="04090001" w:tentative="1">
+      <w:start w:val="1"/>
+      <w:numFmt w:val="bullet"/>
+      <w:lvlText w:val=""/>
+      <w:lvlJc w:val="left"/>
+      <w:pPr>
+        <w:ind w:left="6120" w:hanging="360"/>
+      </w:pPr>
+      <w:rPr>
+        <w:rFonts w:ascii="Symbol" w:hAnsi="Symbol" w:hint="default"/>
+      </w:rPr>
+    </w:lvl>
+    <w:lvl w:ilvl="7" w:tplc="04090003" w:tentative="1">
+      <w:start w:val="1"/>
+      <w:numFmt w:val="bullet"/>
+      <w:lvlText w:val="o"/>
+      <w:lvlJc w:val="left"/>
+      <w:pPr>
+        <w:ind w:left="6840" w:hanging="360"/>
+      </w:pPr>
+      <w:rPr>
+        <w:rFonts w:ascii="Courier New" w:hAnsi="Courier New" w:cs="Courier New" w:hint="default"/>
+      </w:rPr>
+    </w:lvl>
+    <w:lvl w:ilvl="8" w:tplc="04090005" w:tentative="1">
+      <w:start w:val="1"/>
+      <w:numFmt w:val="bullet"/>
+      <w:lvlText w:val=""/>
+      <w:lvlJc w:val="left"/>
+      <w:pPr>
+        <w:ind w:left="7560" w:hanging="360"/>
+      </w:pPr>
+      <w:rPr>
+        <w:rFonts w:ascii="Wingdings" w:hAnsi="Wingdings" w:hint="default"/>
+      </w:rPr>
+    </w:lvl>
+  </w:abstractNum>
+  <w:num w:numId="1">
     <w:abstractNumId w:val="3"/>
     <w:lvlOverride w:ilvl="0">
       <w:startOverride w:val="1"/>
@@ -1968,10 +2449,10 @@
       <w:startOverride w:val="1"/>
     </w:lvlOverride>
   </w:num>
-  <w:num w:numId="2" w16cid:durableId="819612028">
+  <w:num w:numId="2">
     <w:abstractNumId w:val="1"/>
   </w:num>
-  <w:num w:numId="3" w16cid:durableId="878274798">
+  <w:num w:numId="3">
     <w:abstractNumId w:val="2"/>
     <w:lvlOverride w:ilvl="0">
       <w:startOverride w:val="1"/>
@@ -2001,7 +2482,7 @@
       <w:startOverride w:val="1"/>
     </w:lvlOverride>
   </w:num>
-  <w:num w:numId="4" w16cid:durableId="233974328">
+  <w:num w:numId="4">
     <w:abstractNumId w:val="0"/>
     <w:lvlOverride w:ilvl="0">
       <w:startOverride w:val="1"/>
@@ -2031,11 +2512,14 @@
       <w:startOverride w:val="1"/>
     </w:lvlOverride>
   </w:num>
+  <w:num w:numId="5">
+    <w:abstractNumId w:val="4"/>
+  </w:num>
 </w:numbering>
 </file>
 
 <file path=word/styles.xml><?xml version="1.0" encoding="utf-8"?>
-<w:styles xmlns:mc="http://schemas.openxmlformats.org/markup-compatibility/2006" xmlns:r="http://schemas.openxmlformats.org/officeDocument/2006/relationships" xmlns:w="http://schemas.openxmlformats.org/wordprocessingml/2006/main" xmlns:w14="http://schemas.microsoft.com/office/word/2010/wordml" xmlns:w15="http://schemas.microsoft.com/office/word/2012/wordml" xmlns:w16cex="http://schemas.microsoft.com/office/word/2018/wordml/cex" xmlns:w16cid="http://schemas.microsoft.com/office/word/2016/wordml/cid" xmlns:w16="http://schemas.microsoft.com/office/word/2018/wordml" xmlns:w16sdtdh="http://schemas.microsoft.com/office/word/2020/wordml/sdtdatahash" xmlns:w16se="http://schemas.microsoft.com/office/word/2015/wordml/symex" mc:Ignorable="w14 w15 w16se w16cid w16 w16cex w16sdtdh">
+<w:styles xmlns:mc="http://schemas.openxmlformats.org/markup-compatibility/2006" xmlns:r="http://schemas.openxmlformats.org/officeDocument/2006/relationships" xmlns:w="http://schemas.openxmlformats.org/wordprocessingml/2006/main" xmlns:w14="http://schemas.microsoft.com/office/word/2010/wordml" xmlns:w15="http://schemas.microsoft.com/office/word/2012/wordml" mc:Ignorable="w14 w15">
   <w:docDefaults>
     <w:rPrDefault>
       <w:rPr>
@@ -2053,7 +2537,7 @@
       </w:pPr>
     </w:pPrDefault>
   </w:docDefaults>
-  <w:latentStyles w:defLockedState="0" w:defUIPriority="99" w:defSemiHidden="0" w:defUnhideWhenUsed="0" w:defQFormat="0" w:count="376">
+  <w:latentStyles w:defLockedState="0" w:defUIPriority="99" w:defSemiHidden="0" w:defUnhideWhenUsed="0" w:defQFormat="0" w:count="371">
     <w:lsdException w:name="Normal" w:uiPriority="0" w:qFormat="1"/>
     <w:lsdException w:name="heading 1" w:uiPriority="9" w:qFormat="1"/>
     <w:lsdException w:name="heading 2" w:semiHidden="1" w:uiPriority="9" w:unhideWhenUsed="1" w:qFormat="1"/>
@@ -2425,11 +2909,6 @@
     <w:lsdException w:name="List Table 5 Dark Accent 6" w:uiPriority="50"/>
     <w:lsdException w:name="List Table 6 Colorful Accent 6" w:uiPriority="51"/>
     <w:lsdException w:name="List Table 7 Colorful Accent 6" w:uiPriority="52"/>
-    <w:lsdException w:name="Mention" w:semiHidden="1" w:unhideWhenUsed="1"/>
-    <w:lsdException w:name="Smart Hyperlink" w:semiHidden="1" w:unhideWhenUsed="1"/>
-    <w:lsdException w:name="Hashtag" w:semiHidden="1" w:unhideWhenUsed="1"/>
-    <w:lsdException w:name="Unresolved Mention" w:semiHidden="1" w:unhideWhenUsed="1"/>
-    <w:lsdException w:name="Smart Link" w:semiHidden="1" w:unhideWhenUsed="1"/>
   </w:latentStyles>
   <w:style w:type="paragraph" w:default="1" w:styleId="Normal">
     <w:name w:val="Normal"/>

</xml_diff>